<commit_message>
Add signup form link to acceptance email
</commit_message>
<xml_diff>
--- a/Copy/Alpha Testing Accepted Email.docx
+++ b/Copy/Alpha Testing Accepted Email.docx
@@ -99,6 +99,7 @@
           <w:szCs w:val="24"/>
         </w:rPr>
       </w:pPr>
+      <w:bookmarkStart w:id="0" w:name="_GoBack"/>
       <w:r>
         <w:rPr>
           <w:rFonts w:ascii="Arial" w:eastAsia="Times New Roman" w:hAnsi="Arial" w:cs="Arial"/>
@@ -330,8 +331,6 @@
         </w:rPr>
         <w:t>to</w:t>
       </w:r>
-      <w:bookmarkStart w:id="0" w:name="_GoBack"/>
-      <w:bookmarkEnd w:id="0"/>
       <w:r>
         <w:rPr>
           <w:rFonts w:ascii="Arial" w:eastAsia="Times New Roman" w:hAnsi="Arial" w:cs="Arial"/>
@@ -566,8 +565,71 @@
           <w:sz w:val="24"/>
           <w:szCs w:val="24"/>
         </w:rPr>
-        <w:t>, please introduce them to me. I want to build a community of feedback about the game, so we end up with something great at the end.</w:t>
-      </w:r>
+        <w:t xml:space="preserve">, please </w:t>
+      </w:r>
+      <w:r>
+        <w:rPr>
+          <w:rFonts w:ascii="Arial" w:eastAsia="Times New Roman" w:hAnsi="Arial" w:cs="Arial"/>
+          <w:color w:val="222222"/>
+          <w:sz w:val="24"/>
+          <w:szCs w:val="24"/>
+        </w:rPr>
+        <w:t xml:space="preserve">send them the signup link below. </w:t>
+      </w:r>
+      <w:r>
+        <w:rPr>
+          <w:rFonts w:ascii="Arial" w:eastAsia="Times New Roman" w:hAnsi="Arial" w:cs="Arial"/>
+          <w:color w:val="222222"/>
+          <w:sz w:val="24"/>
+          <w:szCs w:val="24"/>
+        </w:rPr>
+        <w:t>I want to build a community of feedback about the game, so we end up with something great at the end.</w:t>
+      </w:r>
+    </w:p>
+    <w:p>
+      <w:pPr>
+        <w:shd w:val="clear" w:color="auto" w:fill="FFFFFF"/>
+        <w:spacing w:after="0" w:line="240" w:lineRule="auto"/>
+        <w:rPr>
+          <w:rFonts w:ascii="Arial" w:eastAsia="Times New Roman" w:hAnsi="Arial" w:cs="Arial"/>
+          <w:color w:val="222222"/>
+          <w:sz w:val="24"/>
+          <w:szCs w:val="24"/>
+        </w:rPr>
+      </w:pPr>
+    </w:p>
+    <w:p>
+      <w:pPr>
+        <w:shd w:val="clear" w:color="auto" w:fill="FFFFFF"/>
+        <w:spacing w:after="0" w:line="240" w:lineRule="auto"/>
+        <w:rPr>
+          <w:rFonts w:ascii="Arial" w:eastAsia="Times New Roman" w:hAnsi="Arial" w:cs="Arial"/>
+          <w:color w:val="222222"/>
+          <w:sz w:val="24"/>
+          <w:szCs w:val="24"/>
+        </w:rPr>
+      </w:pPr>
+      <w:r>
+        <w:rPr>
+          <w:rFonts w:ascii="Arial" w:eastAsia="Times New Roman" w:hAnsi="Arial" w:cs="Arial"/>
+          <w:color w:val="222222"/>
+          <w:sz w:val="24"/>
+          <w:szCs w:val="24"/>
+        </w:rPr>
+        <w:t xml:space="preserve">New user sign-up link: </w:t>
+      </w:r>
+      <w:hyperlink r:id="rId5" w:history="1">
+        <w:r>
+          <w:rPr>
+            <w:rStyle w:val="Hyperlink"/>
+            <w:rFonts w:ascii="Arial" w:eastAsia="Times New Roman" w:hAnsi="Arial" w:cs="Arial"/>
+            <w:sz w:val="24"/>
+            <w:szCs w:val="24"/>
+            <w:shd w:val="clear" w:color="auto" w:fill="FFFFFF"/>
+          </w:rPr>
+          <w:t>https://forms.gle/DuaQHKz7fEjKnCRbA</w:t>
+        </w:r>
+      </w:hyperlink>
     </w:p>
     <w:p>
       <w:pPr>
@@ -635,6 +697,7 @@
         <w:t>-Jamie</w:t>
       </w:r>
     </w:p>
+    <w:bookmarkEnd w:id="0"/>
     <w:p/>
     <w:sectPr>
       <w:pgSz w:w="12240" w:h="15840"/>
@@ -663,7 +726,7 @@
       </w:pPr>
     </w:pPrDefault>
   </w:docDefaults>
-  <w:latentStyles w:defLockedState="0" w:defUIPriority="99" w:defSemiHidden="0" w:defUnhideWhenUsed="0" w:defQFormat="0" w:count="375">
+  <w:latentStyles w:defLockedState="0" w:defUIPriority="99" w:defSemiHidden="0" w:defUnhideWhenUsed="0" w:defQFormat="0" w:count="376">
     <w:lsdException w:name="Normal" w:uiPriority="0" w:qFormat="1"/>
     <w:lsdException w:name="heading 1" w:uiPriority="9" w:qFormat="1"/>
     <w:lsdException w:name="heading 2" w:semiHidden="1" w:uiPriority="9" w:unhideWhenUsed="1" w:qFormat="1"/>
@@ -769,7 +832,6 @@
     <w:lsdException w:name="HTML Sample" w:semiHidden="1" w:unhideWhenUsed="1"/>
     <w:lsdException w:name="HTML Typewriter" w:semiHidden="1" w:unhideWhenUsed="1"/>
     <w:lsdException w:name="HTML Variable" w:semiHidden="1" w:unhideWhenUsed="1"/>
-    <w:lsdException w:name="Normal Table" w:semiHidden="1" w:unhideWhenUsed="1"/>
     <w:lsdException w:name="annotation subject" w:semiHidden="1" w:unhideWhenUsed="1"/>
     <w:lsdException w:name="No List" w:semiHidden="1" w:unhideWhenUsed="1"/>
     <w:lsdException w:name="Outline List 1" w:semiHidden="1" w:unhideWhenUsed="1"/>
@@ -816,10 +878,8 @@
     <w:lsdException w:name="Table Subtle 2" w:semiHidden="1" w:unhideWhenUsed="1"/>
     <w:lsdException w:name="Table Web 1" w:semiHidden="1" w:unhideWhenUsed="1"/>
     <w:lsdException w:name="Table Web 2" w:semiHidden="1" w:unhideWhenUsed="1"/>
-    <w:lsdException w:name="Table Web 3" w:semiHidden="1" w:unhideWhenUsed="1"/>
     <w:lsdException w:name="Balloon Text" w:semiHidden="1" w:unhideWhenUsed="1"/>
     <w:lsdException w:name="Table Grid" w:uiPriority="39"/>
-    <w:lsdException w:name="Table Theme" w:semiHidden="1" w:unhideWhenUsed="1"/>
     <w:lsdException w:name="Placeholder Text" w:semiHidden="1"/>
     <w:lsdException w:name="No Spacing" w:uiPriority="1" w:qFormat="1"/>
     <w:lsdException w:name="Light Shading" w:uiPriority="60"/>
@@ -1039,6 +1099,7 @@
     <w:lsdException w:name="Smart Hyperlink" w:semiHidden="1" w:unhideWhenUsed="1"/>
     <w:lsdException w:name="Hashtag" w:semiHidden="1" w:unhideWhenUsed="1"/>
     <w:lsdException w:name="Unresolved Mention" w:semiHidden="1" w:unhideWhenUsed="1"/>
+    <w:lsdException w:name="Smart Link" w:semiHidden="1" w:unhideWhenUsed="1"/>
   </w:latentStyles>
   <w:style w:type="paragraph" w:default="1" w:styleId="Normal">
     <w:name w:val="Normal"/>
@@ -1080,12 +1141,23 @@
     <w:name w:val="Hyperlink"/>
     <w:basedOn w:val="DefaultParagraphFont"/>
     <w:uiPriority w:val="99"/>
-    <w:semiHidden/>
     <w:unhideWhenUsed/>
     <w:rsid w:val="00F17BDD"/>
     <w:rPr>
       <w:color w:val="0000FF"/>
       <w:u w:val="single"/>
+    </w:rPr>
+  </w:style>
+  <w:style w:type="character" w:styleId="UnresolvedMention">
+    <w:name w:val="Unresolved Mention"/>
+    <w:basedOn w:val="DefaultParagraphFont"/>
+    <w:uiPriority w:val="99"/>
+    <w:semiHidden/>
+    <w:unhideWhenUsed/>
+    <w:rsid w:val="009856E5"/>
+    <w:rPr>
+      <w:color w:val="605E5C"/>
+      <w:shd w:val="clear" w:color="auto" w:fill="E1DFDD"/>
     </w:rPr>
   </w:style>
 </w:styles>

</xml_diff>